<commit_message>
Changement principalement sur altium
avancement du routage (les touches sont toutes routées, la majorité des composants sont placées). changement dans la BOM et dans les empreintes pour la MOSFET channel P
</commit_message>
<xml_diff>
--- a/jeu_du_moulin_boura/cdc/Jeu_du_moulin_CDC.docx
+++ b/jeu_du_moulin_boura/cdc/Jeu_du_moulin_CDC.docx
@@ -2588,7 +2588,7 @@
           <v:shape id="_x0000_i1025" type="#_x0000_t75" style="width:281.45pt;height:193.6pt" o:ole="">
             <v:imagedata r:id="rId13" o:title=""/>
           </v:shape>
-          <o:OLEObject Type="Embed" ProgID="Visio.Drawing.15" ShapeID="_x0000_i1025" DrawAspect="Content" ObjectID="_1808718264" r:id="rId14"/>
+          <o:OLEObject Type="Embed" ProgID="Visio.Drawing.15" ShapeID="_x0000_i1025" DrawAspect="Content" ObjectID="_1808746041" r:id="rId14"/>
         </w:object>
       </w:r>
     </w:p>
@@ -4646,13 +4646,22 @@
         <w:t>définie</w:t>
       </w:r>
       <w:r>
-        <w:t xml:space="preserve"> comme suit : 10</w:t>
+        <w:t xml:space="preserve"> comme suit : </w:t>
+      </w:r>
+      <w:r>
+        <w:t>9</w:t>
       </w:r>
       <w:r>
         <w:t xml:space="preserve"> </w:t>
       </w:r>
       <w:r>
-        <w:t>cm x 10 cm</w:t>
+        <w:t xml:space="preserve">cm x </w:t>
+      </w:r>
+      <w:r>
+        <w:t>9</w:t>
+      </w:r>
+      <w:r>
+        <w:t xml:space="preserve"> cm</w:t>
       </w:r>
       <w:r>
         <w:t xml:space="preserve">. </w:t>

</xml_diff>